<commit_message>
fix: change project report
</commit_message>
<xml_diff>
--- a/编译原理实践项目报告.docx
+++ b/编译原理实践项目报告.docx
@@ -118,7 +118,6 @@
     <w:p>
       <w:pPr>
         <w:rPr>
-          <w:rFonts w:hint="eastAsia"/>
           <w:sz w:val="28"/>
           <w:szCs w:val="28"/>
           <w:u w:val="single"/>
@@ -261,7 +260,6 @@
       <w:pPr>
         <w:ind w:left="420" w:firstLine="420"/>
         <w:rPr>
-          <w:rFonts w:hint="eastAsia"/>
           <w:sz w:val="28"/>
           <w:szCs w:val="28"/>
         </w:rPr>
@@ -2766,7 +2764,6 @@
       <w:pPr>
         <w:ind w:left="420"/>
         <w:rPr>
-          <w:rFonts w:hint="eastAsia"/>
           <w:sz w:val="28"/>
           <w:szCs w:val="28"/>
         </w:rPr>
@@ -3273,11 +3270,34 @@
       <w:pPr>
         <w:ind w:left="420"/>
         <w:rPr>
+          <w:sz w:val="28"/>
+          <w:szCs w:val="28"/>
+        </w:rPr>
+      </w:pPr>
+    </w:p>
+    <w:p>
+      <w:pPr>
+        <w:ind w:left="420"/>
+        <w:rPr>
+          <w:sz w:val="28"/>
+          <w:szCs w:val="28"/>
+        </w:rPr>
+      </w:pPr>
+      <w:r>
+        <w:rPr>
+          <w:sz w:val="28"/>
+          <w:szCs w:val="28"/>
+        </w:rPr>
+        <w:t xml:space="preserve">3.2 </w:t>
+      </w:r>
+      <w:r>
+        <w:rPr>
           <w:rFonts w:hint="eastAsia"/>
           <w:sz w:val="28"/>
           <w:szCs w:val="28"/>
         </w:rPr>
-      </w:pPr>
+        <w:t>高效的数据结构和算法</w:t>
+      </w:r>
     </w:p>
     <w:p>
       <w:pPr>
@@ -3292,30 +3312,6 @@
           <w:sz w:val="28"/>
           <w:szCs w:val="28"/>
         </w:rPr>
-        <w:t xml:space="preserve">3.2 </w:t>
-      </w:r>
-      <w:r>
-        <w:rPr>
-          <w:rFonts w:hint="eastAsia"/>
-          <w:sz w:val="28"/>
-          <w:szCs w:val="28"/>
-        </w:rPr>
-        <w:t>高效的数据结构和算法</w:t>
-      </w:r>
-    </w:p>
-    <w:p>
-      <w:pPr>
-        <w:ind w:left="420"/>
-        <w:rPr>
-          <w:sz w:val="28"/>
-          <w:szCs w:val="28"/>
-        </w:rPr>
-      </w:pPr>
-      <w:r>
-        <w:rPr>
-          <w:sz w:val="28"/>
-          <w:szCs w:val="28"/>
-        </w:rPr>
         <w:tab/>
       </w:r>
       <w:r>
@@ -3326,6 +3322,9 @@
         <w:tab/>
       </w:r>
       <w:r>
+        <w:rPr>
+          <w:noProof/>
+        </w:rPr>
         <w:lastRenderedPageBreak/>
         <w:drawing>
           <wp:inline distT="0" distB="0" distL="0" distR="0" wp14:anchorId="2A129B8F" wp14:editId="26E6918C">
@@ -3409,6 +3408,139 @@
       <w:pPr>
         <w:ind w:left="420"/>
         <w:rPr>
+          <w:sz w:val="28"/>
+          <w:szCs w:val="28"/>
+        </w:rPr>
+      </w:pPr>
+    </w:p>
+    <w:p>
+      <w:pPr>
+        <w:ind w:left="420"/>
+        <w:rPr>
+          <w:sz w:val="28"/>
+          <w:szCs w:val="28"/>
+        </w:rPr>
+      </w:pPr>
+      <w:r>
+        <w:rPr>
+          <w:sz w:val="28"/>
+          <w:szCs w:val="28"/>
+        </w:rPr>
+        <w:t xml:space="preserve">3.3 </w:t>
+      </w:r>
+      <w:r>
+        <w:rPr>
+          <w:rFonts w:hint="eastAsia"/>
+          <w:sz w:val="28"/>
+          <w:szCs w:val="28"/>
+        </w:rPr>
+        <w:t>DFA设计</w:t>
+      </w:r>
+    </w:p>
+    <w:p>
+      <w:pPr>
+        <w:ind w:left="420"/>
+        <w:rPr>
+          <w:rFonts w:hint="eastAsia"/>
+          <w:sz w:val="28"/>
+          <w:szCs w:val="28"/>
+        </w:rPr>
+      </w:pPr>
+      <w:r>
+        <w:rPr>
+          <w:rFonts w:hint="eastAsia"/>
+          <w:sz w:val="28"/>
+          <w:szCs w:val="28"/>
+        </w:rPr>
+        <w:t>专门设计了词法分析的DFA，并发现了单引号未在c</w:t>
+      </w:r>
+      <w:r>
+        <w:rPr>
+          <w:sz w:val="28"/>
+          <w:szCs w:val="28"/>
+        </w:rPr>
+        <w:t>_keys.txt</w:t>
+      </w:r>
+      <w:r>
+        <w:rPr>
+          <w:rFonts w:hint="eastAsia"/>
+          <w:sz w:val="28"/>
+          <w:szCs w:val="28"/>
+        </w:rPr>
+        <w:t>中出现的问题，DFA如下：（可以在代码仓库</w:t>
+      </w:r>
+      <w:r>
+        <w:rPr>
+          <w:sz w:val="28"/>
+          <w:szCs w:val="28"/>
+        </w:rPr>
+        <w:t>lexical/lexicalDFA.png</w:t>
+      </w:r>
+      <w:r>
+        <w:rPr>
+          <w:rFonts w:hint="eastAsia"/>
+          <w:sz w:val="28"/>
+          <w:szCs w:val="28"/>
+        </w:rPr>
+        <w:t>这个位置看到原图）</w:t>
+      </w:r>
+    </w:p>
+    <w:p>
+      <w:pPr>
+        <w:ind w:left="420"/>
+        <w:rPr>
+          <w:rFonts w:hint="eastAsia"/>
+          <w:sz w:val="28"/>
+          <w:szCs w:val="28"/>
+        </w:rPr>
+      </w:pPr>
+      <w:r>
+        <w:rPr>
+          <w:sz w:val="28"/>
+          <w:szCs w:val="28"/>
+        </w:rPr>
+        <w:lastRenderedPageBreak/>
+        <w:drawing>
+          <wp:inline distT="0" distB="0" distL="0" distR="0" wp14:anchorId="1ABB4CC0" wp14:editId="271ABEA8">
+            <wp:extent cx="3894455" cy="8863330"/>
+            <wp:effectExtent l="0" t="0" r="4445" b="1270"/>
+            <wp:docPr id="67458873" name="图片 1"/>
+            <wp:cNvGraphicFramePr>
+              <a:graphicFrameLocks xmlns:a="http://schemas.openxmlformats.org/drawingml/2006/main" noChangeAspect="1"/>
+            </wp:cNvGraphicFramePr>
+            <a:graphic xmlns:a="http://schemas.openxmlformats.org/drawingml/2006/main">
+              <a:graphicData uri="http://schemas.openxmlformats.org/drawingml/2006/picture">
+                <pic:pic xmlns:pic="http://schemas.openxmlformats.org/drawingml/2006/picture">
+                  <pic:nvPicPr>
+                    <pic:cNvPr id="67458873" name=""/>
+                    <pic:cNvPicPr/>
+                  </pic:nvPicPr>
+                  <pic:blipFill>
+                    <a:blip r:embed="rId15"/>
+                    <a:stretch>
+                      <a:fillRect/>
+                    </a:stretch>
+                  </pic:blipFill>
+                  <pic:spPr>
+                    <a:xfrm>
+                      <a:off x="0" y="0"/>
+                      <a:ext cx="3894455" cy="8863330"/>
+                    </a:xfrm>
+                    <a:prstGeom prst="rect">
+                      <a:avLst/>
+                    </a:prstGeom>
+                  </pic:spPr>
+                </pic:pic>
+              </a:graphicData>
+            </a:graphic>
+          </wp:inline>
+        </w:drawing>
+      </w:r>
+    </w:p>
+    <w:p>
+      <w:pPr>
+        <w:ind w:left="420"/>
+        <w:rPr>
           <w:rFonts w:hint="eastAsia"/>
           <w:sz w:val="28"/>
           <w:szCs w:val="28"/>
@@ -3458,32 +3590,6 @@
         </w:rPr>
         <w:t>https://github.com/JustinMoFeng/compiler</w:t>
       </w:r>
-    </w:p>
-    <w:p>
-      <w:pPr>
-        <w:rPr>
-          <w:rFonts w:hint="eastAsia"/>
-          <w:sz w:val="28"/>
-          <w:szCs w:val="28"/>
-        </w:rPr>
-      </w:pPr>
-    </w:p>
-    <w:p>
-      <w:pPr>
-        <w:rPr>
-          <w:sz w:val="28"/>
-          <w:szCs w:val="28"/>
-        </w:rPr>
-      </w:pPr>
-    </w:p>
-    <w:p>
-      <w:pPr>
-        <w:rPr>
-          <w:rFonts w:hint="eastAsia"/>
-          <w:sz w:val="28"/>
-          <w:szCs w:val="28"/>
-        </w:rPr>
-      </w:pPr>
     </w:p>
     <w:sectPr>
       <w:pgSz w:w="11906" w:h="16838"/>

</xml_diff>